<commit_message>
update be & fe
</commit_message>
<xml_diff>
--- a/05_Report/ERD_NguyenCongThuan.docx
+++ b/05_Report/ERD_NguyenCongThuan.docx
@@ -149,10 +149,10 @@
           <w:noProof/>
         </w:rPr>
         <w:drawing>
-          <wp:inline distT="0" distB="0" distL="0" distR="0" wp14:anchorId="3FE5F295" wp14:editId="31429AB1">
+          <wp:inline distT="0" distB="0" distL="0" distR="0" wp14:anchorId="7792C633" wp14:editId="7E65AA54">
             <wp:extent cx="6480175" cy="3924935"/>
             <wp:effectExtent l="0" t="0" r="0" b="0"/>
-            <wp:docPr id="2" name="Picture 2" descr="A screenshot of a computer screen&#10;&#10;Description automatically generated"/>
+            <wp:docPr id="4" name="Picture 4" descr="A screenshot of a computer screen&#10;&#10;Description automatically generated"/>
             <wp:cNvGraphicFramePr>
               <a:graphicFrameLocks xmlns:a="http://schemas.openxmlformats.org/drawingml/2006/main" noChangeAspect="1"/>
             </wp:cNvGraphicFramePr>
@@ -160,7 +160,7 @@
               <a:graphicData uri="http://schemas.openxmlformats.org/drawingml/2006/picture">
                 <pic:pic xmlns:pic="http://schemas.openxmlformats.org/drawingml/2006/picture">
                   <pic:nvPicPr>
-                    <pic:cNvPr id="2" name="Picture 2" descr="A screenshot of a computer screen&#10;&#10;Description automatically generated"/>
+                    <pic:cNvPr id="4" name="Picture 4" descr="A screenshot of a computer screen&#10;&#10;Description automatically generated"/>
                     <pic:cNvPicPr/>
                   </pic:nvPicPr>
                   <pic:blipFill>
@@ -427,10 +427,10 @@
         </w:rPr>
         <w:lastRenderedPageBreak/>
         <w:drawing>
-          <wp:inline distT="0" distB="0" distL="0" distR="0" wp14:anchorId="35A04693" wp14:editId="1D67C66A">
+          <wp:inline distT="0" distB="0" distL="0" distR="0" wp14:anchorId="79D4CE58" wp14:editId="2070300B">
             <wp:extent cx="6480175" cy="8914130"/>
             <wp:effectExtent l="0" t="0" r="0" b="1270"/>
-            <wp:docPr id="3" name="Picture 3"/>
+            <wp:docPr id="5" name="Picture 5" descr="A screenshot of a computer screen&#10;&#10;Description automatically generated"/>
             <wp:cNvGraphicFramePr>
               <a:graphicFrameLocks xmlns:a="http://schemas.openxmlformats.org/drawingml/2006/main" noChangeAspect="1"/>
             </wp:cNvGraphicFramePr>
@@ -438,7 +438,7 @@
               <a:graphicData uri="http://schemas.openxmlformats.org/drawingml/2006/picture">
                 <pic:pic xmlns:pic="http://schemas.openxmlformats.org/drawingml/2006/picture">
                   <pic:nvPicPr>
-                    <pic:cNvPr id="3" name="Picture 3"/>
+                    <pic:cNvPr id="5" name="Picture 5" descr="A screenshot of a computer screen&#10;&#10;Description automatically generated"/>
                     <pic:cNvPicPr/>
                   </pic:nvPicPr>
                   <pic:blipFill>
@@ -6942,6 +6942,162 @@
           </w:p>
         </w:tc>
       </w:tr>
+      <w:tr>
+        <w:tc>
+          <w:tcPr>
+            <w:tcW w:w="2548" w:type="dxa"/>
+          </w:tcPr>
+          <w:p>
+            <w:pPr>
+              <w:spacing w:line="360" w:lineRule="auto"/>
+              <w:jc w:val="left"/>
+            </w:pPr>
+            <w:r>
+              <w:lastRenderedPageBreak/>
+              <w:t>food_spot_id</w:t>
+            </w:r>
+          </w:p>
+        </w:tc>
+        <w:tc>
+          <w:tcPr>
+            <w:tcW w:w="2834" w:type="dxa"/>
+          </w:tcPr>
+          <w:p>
+            <w:pPr>
+              <w:spacing w:line="360" w:lineRule="auto"/>
+              <w:jc w:val="left"/>
+            </w:pPr>
+            <w:r>
+              <w:t>character varying(</w:t>
+            </w:r>
+            <w:r>
+              <w:t>3</w:t>
+            </w:r>
+            <w:r>
+              <w:t>00)</w:t>
+            </w:r>
+          </w:p>
+        </w:tc>
+        <w:tc>
+          <w:tcPr>
+            <w:tcW w:w="1559" w:type="dxa"/>
+          </w:tcPr>
+          <w:p>
+            <w:pPr>
+              <w:spacing w:line="360" w:lineRule="auto"/>
+              <w:jc w:val="left"/>
+            </w:pPr>
+          </w:p>
+        </w:tc>
+        <w:tc>
+          <w:tcPr>
+            <w:tcW w:w="3254" w:type="dxa"/>
+          </w:tcPr>
+          <w:p>
+            <w:pPr>
+              <w:spacing w:line="360" w:lineRule="auto"/>
+              <w:jc w:val="left"/>
+            </w:pPr>
+            <w:r>
+              <w:t xml:space="preserve">list các id địa điểm ăn uống </w:t>
+            </w:r>
+            <w:r>
+              <w:t xml:space="preserve">đã </w:t>
+            </w:r>
+            <w:r>
+              <w:t>chọn</w:t>
+            </w:r>
+            <w:r>
+              <w:t>, được nối với nhau bởi chuỗi ký tự</w:t>
+            </w:r>
+            <w:r>
+              <w:t xml:space="preserve"> </w:t>
+            </w:r>
+            <w:r>
+              <w:t>“</w:t>
+            </w:r>
+            <w:r>
+              <w:t>###</w:t>
+            </w:r>
+            <w:r>
+              <w:t>”</w:t>
+            </w:r>
+          </w:p>
+        </w:tc>
+      </w:tr>
+      <w:tr>
+        <w:tc>
+          <w:tcPr>
+            <w:tcW w:w="2548" w:type="dxa"/>
+          </w:tcPr>
+          <w:p>
+            <w:pPr>
+              <w:spacing w:line="360" w:lineRule="auto"/>
+              <w:jc w:val="left"/>
+            </w:pPr>
+            <w:r>
+              <w:t>hotel_spot_id</w:t>
+            </w:r>
+          </w:p>
+        </w:tc>
+        <w:tc>
+          <w:tcPr>
+            <w:tcW w:w="2834" w:type="dxa"/>
+          </w:tcPr>
+          <w:p>
+            <w:pPr>
+              <w:spacing w:line="360" w:lineRule="auto"/>
+              <w:jc w:val="left"/>
+            </w:pPr>
+            <w:r>
+              <w:t>character varying(</w:t>
+            </w:r>
+            <w:r>
+              <w:t>3</w:t>
+            </w:r>
+            <w:r>
+              <w:t>00)</w:t>
+            </w:r>
+          </w:p>
+        </w:tc>
+        <w:tc>
+          <w:tcPr>
+            <w:tcW w:w="1559" w:type="dxa"/>
+          </w:tcPr>
+          <w:p>
+            <w:pPr>
+              <w:spacing w:line="360" w:lineRule="auto"/>
+              <w:jc w:val="left"/>
+            </w:pPr>
+          </w:p>
+        </w:tc>
+        <w:tc>
+          <w:tcPr>
+            <w:tcW w:w="3254" w:type="dxa"/>
+          </w:tcPr>
+          <w:p>
+            <w:pPr>
+              <w:spacing w:line="360" w:lineRule="auto"/>
+              <w:jc w:val="left"/>
+            </w:pPr>
+            <w:r>
+              <w:t xml:space="preserve">List các id địa điểm lưu trú </w:t>
+            </w:r>
+            <w:r>
+              <w:t xml:space="preserve">đã </w:t>
+            </w:r>
+            <w:r>
+              <w:t>chọn</w:t>
+            </w:r>
+            <w:r>
+              <w:t xml:space="preserve">, </w:t>
+            </w:r>
+            <w:r>
+              <w:t>được nối với nhau bởi chuỗi ký tự “###”</w:t>
+            </w:r>
+          </w:p>
+        </w:tc>
+      </w:tr>
     </w:tbl>
     <w:p>
       <w:pPr>
@@ -8003,6 +8159,7 @@
               <w:jc w:val="left"/>
             </w:pPr>
             <w:r>
+              <w:lastRenderedPageBreak/>
               <w:t>id</w:t>
             </w:r>
           </w:p>
@@ -8339,7 +8496,6 @@
               <w:jc w:val="left"/>
             </w:pPr>
             <w:r>
-              <w:lastRenderedPageBreak/>
               <w:t>infant_ticket_price</w:t>
             </w:r>
           </w:p>
@@ -9546,6 +9702,7 @@
               <w:jc w:val="center"/>
             </w:pPr>
             <w:r>
+              <w:lastRenderedPageBreak/>
               <w:t>Tên trường</w:t>
             </w:r>
           </w:p>
@@ -9897,7 +10054,6 @@
               <w:jc w:val="left"/>
             </w:pPr>
             <w:r>
-              <w:lastRenderedPageBreak/>
               <w:t>adult_ticket_quantity</w:t>
             </w:r>
           </w:p>
@@ -10955,6 +11111,7 @@
               <w:jc w:val="left"/>
             </w:pPr>
             <w:r>
+              <w:lastRenderedPageBreak/>
               <w:t>g</w:t>
             </w:r>
             <w:r>
@@ -10977,6 +11134,7 @@
               <w:jc w:val="left"/>
             </w:pPr>
             <w:r>
+              <w:lastRenderedPageBreak/>
               <w:t>location_map</w:t>
             </w:r>
           </w:p>
@@ -11216,7 +11374,6 @@
               <w:jc w:val="center"/>
             </w:pPr>
             <w:r>
-              <w:lastRenderedPageBreak/>
               <w:t>Tên trường</w:t>
             </w:r>
           </w:p>
@@ -12309,6 +12466,7 @@
               <w:jc w:val="left"/>
             </w:pPr>
             <w:r>
+              <w:lastRenderedPageBreak/>
               <w:t>ordinal_number</w:t>
             </w:r>
           </w:p>

</xml_diff>